<commit_message>
Updated Lab 6 and Lab 7 documents; modified Theory Assignment-1 solutions for clarity and accuracy.
</commit_message>
<xml_diff>
--- a/SEM_7/PRPWA/Lab 7/Lab 7.docx
+++ b/SEM_7/PRPWA/Lab 7/Lab 7.docx
@@ -3537,9 +3537,9 @@
         </w:rPr>
         <w:drawing>
           <wp:inline distT="0" distB="0" distL="114300" distR="114300">
-            <wp:extent cx="3470275" cy="3108960"/>
-            <wp:effectExtent l="0" t="0" r="9525" b="15240"/>
-            <wp:docPr id="3" name="Picture 3" descr="Screenshot 2025-11-01 at 9.55.39 AM"/>
+            <wp:extent cx="3599815" cy="3108960"/>
+            <wp:effectExtent l="0" t="0" r="6985" b="15240"/>
+            <wp:docPr id="7" name="Picture 7" descr="Obj 2"/>
             <wp:cNvGraphicFramePr>
               <a:graphicFrameLocks xmlns:a="http://schemas.openxmlformats.org/drawingml/2006/main" noChangeAspect="1"/>
             </wp:cNvGraphicFramePr>
@@ -3547,28 +3547,13 @@
               <a:graphicData uri="http://schemas.openxmlformats.org/drawingml/2006/picture">
                 <pic:pic xmlns:pic="http://schemas.openxmlformats.org/drawingml/2006/picture">
                   <pic:nvPicPr>
-                    <pic:cNvPr id="3" name="Picture 3" descr="Screenshot 2025-11-01 at 9.55.39 AM"/>
+                    <pic:cNvPr id="7" name="Picture 7" descr="Obj 2"/>
                     <pic:cNvPicPr>
                       <a:picLocks noChangeAspect="1"/>
                     </pic:cNvPicPr>
                   </pic:nvPicPr>
                   <pic:blipFill>
-                    <a:blip r:embed="rId9">
-                      <a:clrChange>
-                        <a:clrFrom>
-                          <a:srgbClr val="F4F5F6">
-                            <a:alpha val="100000"/>
-                          </a:srgbClr>
-                        </a:clrFrom>
-                        <a:clrTo>
-                          <a:srgbClr val="F4F5F6">
-                            <a:alpha val="100000"/>
-                            <a:alpha val="0"/>
-                          </a:srgbClr>
-                        </a:clrTo>
-                      </a:clrChange>
-                    </a:blip>
-                    <a:srcRect l="9777"/>
+                    <a:blip r:embed="rId10"/>
                     <a:stretch>
                       <a:fillRect/>
                     </a:stretch>
@@ -3576,7 +3561,7 @@
                   <pic:spPr>
                     <a:xfrm>
                       <a:off x="0" y="0"/>
-                      <a:ext cx="3470275" cy="3108960"/>
+                      <a:ext cx="3599815" cy="3108960"/>
                     </a:xfrm>
                     <a:prstGeom prst="rect">
                       <a:avLst/>
@@ -5822,7 +5807,7 @@
                     </pic:cNvPicPr>
                   </pic:nvPicPr>
                   <pic:blipFill>
-                    <a:blip r:embed="rId10">
+                    <a:blip r:embed="rId11">
                       <a:clrChange>
                         <a:clrFrom>
                           <a:srgbClr val="F4F5F6">
@@ -6034,7 +6019,7 @@
                     </pic:cNvPicPr>
                   </pic:nvPicPr>
                   <pic:blipFill>
-                    <a:blip r:embed="rId11">
+                    <a:blip r:embed="rId12">
                       <a:clrChange>
                         <a:clrFrom>
                           <a:srgbClr val="F4F5F6">
@@ -6120,9 +6105,9 @@
         </w:rPr>
         <w:drawing>
           <wp:inline distT="0" distB="0" distL="114300" distR="114300">
-            <wp:extent cx="3477260" cy="3108960"/>
-            <wp:effectExtent l="0" t="0" r="2540" b="15240"/>
-            <wp:docPr id="6" name="Picture 6" descr="Screenshot 2025-11-01 at 10.11.32 AM"/>
+            <wp:extent cx="5071745" cy="3108960"/>
+            <wp:effectExtent l="0" t="0" r="8255" b="15240"/>
+            <wp:docPr id="8" name="Picture 8" descr="Obj 3"/>
             <wp:cNvGraphicFramePr>
               <a:graphicFrameLocks xmlns:a="http://schemas.openxmlformats.org/drawingml/2006/main" noChangeAspect="1"/>
             </wp:cNvGraphicFramePr>
@@ -6130,27 +6115,13 @@
               <a:graphicData uri="http://schemas.openxmlformats.org/drawingml/2006/picture">
                 <pic:pic xmlns:pic="http://schemas.openxmlformats.org/drawingml/2006/picture">
                   <pic:nvPicPr>
-                    <pic:cNvPr id="6" name="Picture 6" descr="Screenshot 2025-11-01 at 10.11.32 AM"/>
+                    <pic:cNvPr id="8" name="Picture 8" descr="Obj 3"/>
                     <pic:cNvPicPr>
                       <a:picLocks noChangeAspect="1"/>
                     </pic:cNvPicPr>
                   </pic:nvPicPr>
                   <pic:blipFill>
-                    <a:blip r:embed="rId12">
-                      <a:clrChange>
-                        <a:clrFrom>
-                          <a:srgbClr val="F4F5F6">
-                            <a:alpha val="100000"/>
-                          </a:srgbClr>
-                        </a:clrFrom>
-                        <a:clrTo>
-                          <a:srgbClr val="F4F5F6">
-                            <a:alpha val="100000"/>
-                            <a:alpha val="0"/>
-                          </a:srgbClr>
-                        </a:clrTo>
-                      </a:clrChange>
-                    </a:blip>
+                    <a:blip r:embed="rId13"/>
                     <a:stretch>
                       <a:fillRect/>
                     </a:stretch>
@@ -6158,7 +6129,7 @@
                   <pic:spPr>
                     <a:xfrm>
                       <a:off x="0" y="0"/>
-                      <a:ext cx="3477260" cy="3108960"/>
+                      <a:ext cx="5071745" cy="3108960"/>
                     </a:xfrm>
                     <a:prstGeom prst="rect">
                       <a:avLst/>
@@ -7205,7 +7176,7 @@
                     </pic:cNvPicPr>
                   </pic:nvPicPr>
                   <pic:blipFill>
-                    <a:blip r:embed="rId13">
+                    <a:blip r:embed="rId14">
                       <a:clrChange>
                         <a:clrFrom>
                           <a:srgbClr val="F4F5F6">
@@ -7316,9 +7287,9 @@
         </w:rPr>
         <w:drawing>
           <wp:inline distT="0" distB="0" distL="114300" distR="114300">
-            <wp:extent cx="3477260" cy="3108960"/>
-            <wp:effectExtent l="0" t="0" r="2540" b="15240"/>
-            <wp:docPr id="15" name="Picture 15" descr="Screenshot 2025-11-01 at 6.36.54 PM"/>
+            <wp:extent cx="5551170" cy="3108960"/>
+            <wp:effectExtent l="0" t="0" r="11430" b="15240"/>
+            <wp:docPr id="9" name="Picture 9" descr="Obj 4"/>
             <wp:cNvGraphicFramePr>
               <a:graphicFrameLocks xmlns:a="http://schemas.openxmlformats.org/drawingml/2006/main" noChangeAspect="1"/>
             </wp:cNvGraphicFramePr>
@@ -7326,27 +7297,13 @@
               <a:graphicData uri="http://schemas.openxmlformats.org/drawingml/2006/picture">
                 <pic:pic xmlns:pic="http://schemas.openxmlformats.org/drawingml/2006/picture">
                   <pic:nvPicPr>
-                    <pic:cNvPr id="15" name="Picture 15" descr="Screenshot 2025-11-01 at 6.36.54 PM"/>
+                    <pic:cNvPr id="9" name="Picture 9" descr="Obj 4"/>
                     <pic:cNvPicPr>
                       <a:picLocks noChangeAspect="1"/>
                     </pic:cNvPicPr>
                   </pic:nvPicPr>
                   <pic:blipFill>
-                    <a:blip r:embed="rId13">
-                      <a:clrChange>
-                        <a:clrFrom>
-                          <a:srgbClr val="F4F5F6">
-                            <a:alpha val="100000"/>
-                          </a:srgbClr>
-                        </a:clrFrom>
-                        <a:clrTo>
-                          <a:srgbClr val="F4F5F6">
-                            <a:alpha val="100000"/>
-                            <a:alpha val="0"/>
-                          </a:srgbClr>
-                        </a:clrTo>
-                      </a:clrChange>
-                    </a:blip>
+                    <a:blip r:embed="rId15"/>
                     <a:stretch>
                       <a:fillRect/>
                     </a:stretch>
@@ -7354,7 +7311,7 @@
                   <pic:spPr>
                     <a:xfrm>
                       <a:off x="0" y="0"/>
-                      <a:ext cx="3477260" cy="3108960"/>
+                      <a:ext cx="5551170" cy="3108960"/>
                     </a:xfrm>
                     <a:prstGeom prst="rect">
                       <a:avLst/>
@@ -9254,7 +9211,7 @@
                     </pic:cNvPicPr>
                   </pic:nvPicPr>
                   <pic:blipFill>
-                    <a:blip r:embed="rId14">
+                    <a:blip r:embed="rId16">
                       <a:clrChange>
                         <a:clrFrom>
                           <a:srgbClr val="F4F5F6">
@@ -9353,6 +9310,7 @@
           <w:lang w:val="en-US"/>
         </w:rPr>
       </w:pPr>
+      <w:bookmarkStart w:id="0" w:name="_GoBack"/>
       <w:r>
         <w:rPr>
           <w:rFonts w:hint="default" w:ascii="Times New Roman Regular" w:hAnsi="Times New Roman Regular" w:cs="Times New Roman Regular"/>
@@ -9365,9 +9323,9 @@
         </w:rPr>
         <w:drawing>
           <wp:inline distT="0" distB="0" distL="114300" distR="114300">
-            <wp:extent cx="3476625" cy="3108960"/>
-            <wp:effectExtent l="0" t="0" r="3175" b="15240"/>
-            <wp:docPr id="18" name="Picture 18" descr="Screenshot 2025-11-01 at 6.51.16 PM"/>
+            <wp:extent cx="5551805" cy="3108960"/>
+            <wp:effectExtent l="0" t="0" r="10795" b="15240"/>
+            <wp:docPr id="10" name="Picture 10" descr="Obj 4"/>
             <wp:cNvGraphicFramePr>
               <a:graphicFrameLocks xmlns:a="http://schemas.openxmlformats.org/drawingml/2006/main" noChangeAspect="1"/>
             </wp:cNvGraphicFramePr>
@@ -9375,27 +9333,13 @@
               <a:graphicData uri="http://schemas.openxmlformats.org/drawingml/2006/picture">
                 <pic:pic xmlns:pic="http://schemas.openxmlformats.org/drawingml/2006/picture">
                   <pic:nvPicPr>
-                    <pic:cNvPr id="18" name="Picture 18" descr="Screenshot 2025-11-01 at 6.51.16 PM"/>
+                    <pic:cNvPr id="10" name="Picture 10" descr="Obj 4"/>
                     <pic:cNvPicPr>
                       <a:picLocks noChangeAspect="1"/>
                     </pic:cNvPicPr>
                   </pic:nvPicPr>
                   <pic:blipFill>
-                    <a:blip r:embed="rId14">
-                      <a:clrChange>
-                        <a:clrFrom>
-                          <a:srgbClr val="F4F5F6">
-                            <a:alpha val="100000"/>
-                          </a:srgbClr>
-                        </a:clrFrom>
-                        <a:clrTo>
-                          <a:srgbClr val="F4F5F6">
-                            <a:alpha val="100000"/>
-                            <a:alpha val="0"/>
-                          </a:srgbClr>
-                        </a:clrTo>
-                      </a:clrChange>
-                    </a:blip>
+                    <a:blip r:embed="rId15"/>
                     <a:stretch>
                       <a:fillRect/>
                     </a:stretch>
@@ -9403,7 +9347,7 @@
                   <pic:spPr>
                     <a:xfrm>
                       <a:off x="0" y="0"/>
-                      <a:ext cx="3476625" cy="3108960"/>
+                      <a:ext cx="5551805" cy="3108960"/>
                     </a:xfrm>
                     <a:prstGeom prst="rect">
                       <a:avLst/>
@@ -9415,6 +9359,7 @@
           </wp:inline>
         </w:drawing>
       </w:r>
+      <w:bookmarkEnd w:id="0"/>
     </w:p>
     <w:p>
       <w:pPr>
@@ -9608,9 +9553,7 @@
           <w:lang w:val="en-US"/>
         </w:rPr>
       </w:pPr>
-      <w:bookmarkStart w:id="0" w:name="_GoBack"/>
-    </w:p>
-    <w:bookmarkEnd w:id="0"/>
+    </w:p>
     <w:p>
       <w:pPr>
         <w:spacing w:line="360" w:lineRule="auto"/>

</xml_diff>